<commit_message>
highscore api, letter logging
- getting highscore from server (only in debug.log() so far),
- logging list of typed keys with time of press
</commit_message>
<xml_diff>
--- a/Bakalárska práca.docx
+++ b/Bakalárska práca.docx
@@ -194,8 +194,17 @@
           <w:b/>
           <w:sz w:val="36"/>
         </w:rPr>
-        <w:t>Hra na získavanie textových dát v Unity</w:t>
-      </w:r>
+        <w:t xml:space="preserve">Hra na získavanie textových dát v </w:t>
+      </w:r>
+      <w:proofErr w:type="spellStart"/>
+      <w:r>
+        <w:rPr>
+          <w:b/>
+          <w:sz w:val="36"/>
+        </w:rPr>
+        <w:t>Unity</w:t>
+      </w:r>
+      <w:proofErr w:type="spellEnd"/>
     </w:p>
     <w:p>
       <w:pPr>
@@ -207,7 +216,15 @@
         <w:t xml:space="preserve">Vedúci práce: </w:t>
       </w:r>
       <w:r>
-        <w:t>Ing. Štefan Toth, PhD.</w:t>
+        <w:t xml:space="preserve">Ing. Štefan </w:t>
+      </w:r>
+      <w:proofErr w:type="spellStart"/>
+      <w:r>
+        <w:t>Toth</w:t>
+      </w:r>
+      <w:proofErr w:type="spellEnd"/>
+      <w:r>
+        <w:t>, PhD.</w:t>
       </w:r>
     </w:p>
     <w:p>
@@ -221,6 +238,16 @@
       </w:r>
       <w:r>
         <w:t xml:space="preserve"> 1267/2020</w:t>
+      </w:r>
+    </w:p>
+    <w:p>
+      <w:pPr>
+        <w:pStyle w:val="NormalnyBezOdseku"/>
+        <w:spacing w:line="240" w:lineRule="auto"/>
+        <w:jc w:val="center"/>
+      </w:pPr>
+      <w:r>
+        <w:t xml:space="preserve">Ministerské číslo: </w:t>
       </w:r>
     </w:p>
     <w:p>
@@ -431,42 +458,6 @@
         <w:jc w:val="center"/>
       </w:pPr>
       <w:r>
-        <w:t>Žilinská univerzita v Žiline</w:t>
-      </w:r>
-    </w:p>
-    <w:p>
-      <w:pPr>
-        <w:pStyle w:val="NormalnyBezOdseku"/>
-        <w:spacing w:line="240" w:lineRule="auto"/>
-        <w:jc w:val="center"/>
-      </w:pPr>
-      <w:r>
-        <w:t xml:space="preserve">Fakulta </w:t>
-      </w:r>
-      <w:r>
-        <w:t>Riadenia a Informatiky</w:t>
-      </w:r>
-    </w:p>
-    <w:p>
-      <w:pPr>
-        <w:pStyle w:val="NormalnyBezOdseku"/>
-        <w:spacing w:line="240" w:lineRule="auto"/>
-        <w:jc w:val="center"/>
-      </w:pPr>
-      <w:r>
-        <w:t>Školiace pracovisko..............</w:t>
-      </w:r>
-      <w:r>
-        <w:t xml:space="preserve"> </w:t>
-      </w:r>
-    </w:p>
-    <w:p>
-      <w:pPr>
-        <w:pStyle w:val="NormalnyBezOdseku"/>
-        <w:spacing w:line="240" w:lineRule="auto"/>
-        <w:jc w:val="center"/>
-      </w:pPr>
-      <w:r>
         <w:t>Žilina, 20</w:t>
       </w:r>
       <w:r>
@@ -474,6 +465,23 @@
       </w:r>
       <w:r>
         <w:t>1</w:t>
+      </w:r>
+    </w:p>
+    <w:p>
+      <w:pPr>
+        <w:spacing w:after="0" w:line="240" w:lineRule="auto"/>
+        <w:ind w:firstLine="0"/>
+        <w:jc w:val="left"/>
+      </w:pPr>
+      <w:r>
+        <w:br w:type="page"/>
+      </w:r>
+      <w:r>
+        <w:lastRenderedPageBreak/>
+        <w:t>Zadanie PDF</w:t>
+      </w:r>
+      <w:r>
+        <w:br w:type="page"/>
       </w:r>
     </w:p>
     <w:p>
@@ -481,13 +489,17 @@
         <w:spacing w:after="160" w:line="259" w:lineRule="auto"/>
         <w:ind w:firstLine="0"/>
         <w:jc w:val="left"/>
+      </w:pPr>
+    </w:p>
+    <w:p>
+      <w:pPr>
+        <w:spacing w:after="160" w:line="259" w:lineRule="auto"/>
+        <w:ind w:firstLine="0"/>
+        <w:jc w:val="left"/>
         <w:rPr>
           <w:szCs w:val="24"/>
         </w:rPr>
       </w:pPr>
-      <w:r>
-        <w:br w:type="page"/>
-      </w:r>
     </w:p>
     <w:p>
       <w:pPr>
@@ -801,14 +813,6 @@
       <w:r>
         <w:t>ríklad poďakovania</w:t>
       </w:r>
-    </w:p>
-    <w:p/>
-    <w:p>
-      <w:pPr>
-        <w:spacing w:after="160" w:line="259" w:lineRule="auto"/>
-        <w:ind w:firstLine="0"/>
-        <w:jc w:val="left"/>
-      </w:pPr>
       <w:r>
         <w:br w:type="page"/>
       </w:r>
@@ -1068,12 +1072,28 @@
           <w:b/>
         </w:rPr>
       </w:pPr>
+      <w:proofErr w:type="spellStart"/>
       <w:r>
         <w:rPr>
           <w:b/>
         </w:rPr>
-        <w:t>Key words</w:t>
-      </w:r>
+        <w:t>Key</w:t>
+      </w:r>
+      <w:proofErr w:type="spellEnd"/>
+      <w:r>
+        <w:rPr>
+          <w:b/>
+        </w:rPr>
+        <w:t xml:space="preserve"> </w:t>
+      </w:r>
+      <w:proofErr w:type="spellStart"/>
+      <w:r>
+        <w:rPr>
+          <w:b/>
+        </w:rPr>
+        <w:t>words</w:t>
+      </w:r>
+      <w:proofErr w:type="spellEnd"/>
       <w:r>
         <w:rPr>
           <w:b/>
@@ -1505,16 +1525,87 @@
     </w:p>
     <w:p>
       <w:pPr>
-        <w:spacing w:line="240" w:lineRule="auto"/>
-        <w:ind w:firstLine="0"/>
-      </w:pPr>
-      <w:r>
-        <w:rPr>
-          <w:b/>
-          <w:bCs/>
+        <w:pStyle w:val="Zoznamobrzkov"/>
+        <w:tabs>
+          <w:tab w:val="right" w:leader="dot" w:pos="8777"/>
+        </w:tabs>
+        <w:rPr>
+          <w:rFonts w:asciiTheme="minorHAnsi" w:eastAsiaTheme="minorEastAsia" w:hAnsiTheme="minorHAnsi" w:cstheme="minorBidi"/>
           <w:noProof/>
-        </w:rPr>
-        <w:t>Nenašli sa žiadne položky zoznamu obrázkov.</w:t>
+          <w:sz w:val="22"/>
+          <w:lang w:eastAsia="sk-SK"/>
+        </w:rPr>
+      </w:pPr>
+      <w:r>
+        <w:fldChar w:fldCharType="begin"/>
+      </w:r>
+      <w:r>
+        <w:instrText xml:space="preserve"> TOC \h \z \c "Obrázok" </w:instrText>
+      </w:r>
+      <w:r>
+        <w:fldChar w:fldCharType="separate"/>
+      </w:r>
+      <w:hyperlink w:anchor="_Toc67047288" w:history="1">
+        <w:r>
+          <w:rPr>
+            <w:rStyle w:val="Hypertextovprepojenie"/>
+            <w:noProof/>
+          </w:rPr>
+          <w:t>Obrázok 1 Ukážka hry Keyboard Ninja</w:t>
+        </w:r>
+        <w:r>
+          <w:rPr>
+            <w:noProof/>
+            <w:webHidden/>
+          </w:rPr>
+          <w:tab/>
+        </w:r>
+        <w:r>
+          <w:rPr>
+            <w:noProof/>
+            <w:webHidden/>
+          </w:rPr>
+          <w:fldChar w:fldCharType="begin"/>
+        </w:r>
+        <w:r>
+          <w:rPr>
+            <w:noProof/>
+            <w:webHidden/>
+          </w:rPr>
+          <w:instrText xml:space="preserve"> PAGEREF _Toc67047288 \h </w:instrText>
+        </w:r>
+        <w:r>
+          <w:rPr>
+            <w:noProof/>
+            <w:webHidden/>
+          </w:rPr>
+        </w:r>
+        <w:r>
+          <w:rPr>
+            <w:noProof/>
+            <w:webHidden/>
+          </w:rPr>
+          <w:fldChar w:fldCharType="separate"/>
+        </w:r>
+        <w:r>
+          <w:rPr>
+            <w:noProof/>
+            <w:webHidden/>
+          </w:rPr>
+          <w:t>14</w:t>
+        </w:r>
+        <w:r>
+          <w:rPr>
+            <w:noProof/>
+            <w:webHidden/>
+          </w:rPr>
+          <w:fldChar w:fldCharType="end"/>
+        </w:r>
+      </w:hyperlink>
+    </w:p>
+    <w:p>
+      <w:r>
+        <w:fldChar w:fldCharType="end"/>
       </w:r>
     </w:p>
     <w:p>
@@ -1534,16 +1625,7 @@
       <w:bookmarkEnd w:id="2"/>
       <w:bookmarkEnd w:id="3"/>
     </w:p>
-    <w:p>
-      <w:r>
-        <w:rPr>
-          <w:b/>
-          <w:bCs/>
-          <w:noProof/>
-        </w:rPr>
-        <w:t>Nenašli sa žiadne položky zoznamu obrázkov.</w:t>
-      </w:r>
-    </w:p>
+    <w:p/>
     <w:p>
       <w:pPr>
         <w:pStyle w:val="Nadpis1"/>
@@ -1571,9 +1653,35 @@
       <w:r>
         <w:tab/>
       </w:r>
-      <w:r>
-        <w:t>Automated Network Simulation and Analysis</w:t>
-      </w:r>
+      <w:proofErr w:type="spellStart"/>
+      <w:r>
+        <w:t>Automated</w:t>
+      </w:r>
+      <w:proofErr w:type="spellEnd"/>
+      <w:r>
+        <w:t xml:space="preserve"> </w:t>
+      </w:r>
+      <w:proofErr w:type="spellStart"/>
+      <w:r>
+        <w:t>Network</w:t>
+      </w:r>
+      <w:proofErr w:type="spellEnd"/>
+      <w:r>
+        <w:t xml:space="preserve"> </w:t>
+      </w:r>
+      <w:proofErr w:type="spellStart"/>
+      <w:r>
+        <w:t>Simulation</w:t>
+      </w:r>
+      <w:proofErr w:type="spellEnd"/>
+      <w:r>
+        <w:t xml:space="preserve"> and </w:t>
+      </w:r>
+      <w:proofErr w:type="spellStart"/>
+      <w:r>
+        <w:t>Analysis</w:t>
+      </w:r>
+      <w:proofErr w:type="spellEnd"/>
     </w:p>
     <w:p>
       <w:pPr>
@@ -1585,9 +1693,35 @@
       <w:r>
         <w:tab/>
       </w:r>
-      <w:r>
-        <w:t>Automated Network Simulation and Analysis</w:t>
-      </w:r>
+      <w:proofErr w:type="spellStart"/>
+      <w:r>
+        <w:t>Automated</w:t>
+      </w:r>
+      <w:proofErr w:type="spellEnd"/>
+      <w:r>
+        <w:t xml:space="preserve"> </w:t>
+      </w:r>
+      <w:proofErr w:type="spellStart"/>
+      <w:r>
+        <w:t>Network</w:t>
+      </w:r>
+      <w:proofErr w:type="spellEnd"/>
+      <w:r>
+        <w:t xml:space="preserve"> </w:t>
+      </w:r>
+      <w:proofErr w:type="spellStart"/>
+      <w:r>
+        <w:t>Simulation</w:t>
+      </w:r>
+      <w:proofErr w:type="spellEnd"/>
+      <w:r>
+        <w:t xml:space="preserve"> and </w:t>
+      </w:r>
+      <w:proofErr w:type="spellStart"/>
+      <w:r>
+        <w:t>Analysis</w:t>
+      </w:r>
+      <w:proofErr w:type="spellEnd"/>
     </w:p>
     <w:p>
       <w:pPr>
@@ -1600,8 +1734,29 @@
         <w:tab/>
       </w:r>
       <w:r>
-        <w:t>Cisco Internetwork Operating System</w:t>
-      </w:r>
+        <w:t xml:space="preserve">Cisco </w:t>
+      </w:r>
+      <w:proofErr w:type="spellStart"/>
+      <w:r>
+        <w:t>Internetwork</w:t>
+      </w:r>
+      <w:proofErr w:type="spellEnd"/>
+      <w:r>
+        <w:t xml:space="preserve"> </w:t>
+      </w:r>
+      <w:proofErr w:type="spellStart"/>
+      <w:r>
+        <w:t>Operating</w:t>
+      </w:r>
+      <w:proofErr w:type="spellEnd"/>
+      <w:r>
+        <w:t xml:space="preserve"> </w:t>
+      </w:r>
+      <w:proofErr w:type="spellStart"/>
+      <w:r>
+        <w:t>System</w:t>
+      </w:r>
+      <w:proofErr w:type="spellEnd"/>
     </w:p>
     <w:p>
       <w:pPr>
@@ -1671,7 +1826,15 @@
         <w:t xml:space="preserve"> počítač používa takmer každý je často potrebné, aby človek vedel písať na klávesnici dostatočne rýchlo a bez preklepov. </w:t>
       </w:r>
       <w:r>
-        <w:t xml:space="preserve">To sa dá trénovať rôznymi spôsobmi. Napr. písanie článkov, chatovanie s priateľmi alebo „za pochodu“ v práci, ktorá to vyžaduje. </w:t>
+        <w:t xml:space="preserve">To sa dá trénovať rôznymi spôsobmi. Napr. písanie článkov, </w:t>
+      </w:r>
+      <w:proofErr w:type="spellStart"/>
+      <w:r>
+        <w:t>chatovanie</w:t>
+      </w:r>
+      <w:proofErr w:type="spellEnd"/>
+      <w:r>
+        <w:t xml:space="preserve"> s priateľmi alebo „za pochodu“ v práci, ktorá to vyžaduje. </w:t>
       </w:r>
     </w:p>
     <w:p>
@@ -1721,63 +1884,163 @@
         <w:t>písanie viet</w:t>
       </w:r>
     </w:p>
+    <w:p>
+      <w:pPr>
+        <w:pStyle w:val="Nadpis2"/>
+      </w:pPr>
+      <w:r>
+        <w:t>Existujúce hry</w:t>
+      </w:r>
+    </w:p>
+    <w:p>
+      <w:pPr>
+        <w:pStyle w:val="Nadpis3"/>
+      </w:pPr>
+      <w:proofErr w:type="spellStart"/>
+      <w:r>
+        <w:t>Keyboard</w:t>
+      </w:r>
+      <w:proofErr w:type="spellEnd"/>
+      <w:r>
+        <w:t xml:space="preserve"> </w:t>
+      </w:r>
+      <w:proofErr w:type="spellStart"/>
+      <w:r>
+        <w:t>Ninja</w:t>
+      </w:r>
+      <w:proofErr w:type="spellEnd"/>
+    </w:p>
+    <w:p>
+      <w:r>
+        <w:t>Vytvorená podľa vzoru známej hry na mobilné zariadenia „</w:t>
+      </w:r>
+      <w:proofErr w:type="spellStart"/>
+      <w:r>
+        <w:t>Fruit</w:t>
+      </w:r>
+      <w:proofErr w:type="spellEnd"/>
+      <w:r>
+        <w:t xml:space="preserve"> </w:t>
+      </w:r>
+      <w:proofErr w:type="spellStart"/>
+      <w:r>
+        <w:t>Ninja</w:t>
+      </w:r>
+      <w:proofErr w:type="spellEnd"/>
+      <w:r>
+        <w:t xml:space="preserve">“, kde hráč krájal ovocie vyhodené do vzduchu prejdením prstom po dotykovej obrazovke na mieste, kde sa ovocie nachádza. </w:t>
+      </w:r>
+      <w:proofErr w:type="spellStart"/>
+      <w:r>
+        <w:t>Keyboard</w:t>
+      </w:r>
+      <w:proofErr w:type="spellEnd"/>
+      <w:r>
+        <w:t xml:space="preserve"> </w:t>
+      </w:r>
+      <w:proofErr w:type="spellStart"/>
+      <w:r>
+        <w:t>N</w:t>
+      </w:r>
+      <w:r>
+        <w:t>inja</w:t>
+      </w:r>
+      <w:proofErr w:type="spellEnd"/>
+      <w:r>
+        <w:t xml:space="preserve"> </w:t>
+      </w:r>
+      <w:sdt>
+        <w:sdtPr>
+          <w:id w:val="-117528367"/>
+          <w:citation/>
+        </w:sdtPr>
+        <w:sdtContent>
+          <w:r>
+            <w:fldChar w:fldCharType="begin"/>
+          </w:r>
+          <w:r>
+            <w:instrText xml:space="preserve"> CITATION fdg \l 1051 </w:instrText>
+          </w:r>
+          <w:r>
+            <w:fldChar w:fldCharType="separate"/>
+          </w:r>
+          <w:r>
+            <w:rPr>
+              <w:noProof/>
+            </w:rPr>
+            <w:t>[1]</w:t>
+          </w:r>
+          <w:r>
+            <w:fldChar w:fldCharType="end"/>
+          </w:r>
+        </w:sdtContent>
+      </w:sdt>
+      <w:r>
+        <w:t xml:space="preserve"> </w:t>
+      </w:r>
+      <w:sdt>
+        <w:sdtPr>
+          <w:id w:val="521367592"/>
+          <w:citation/>
+        </w:sdtPr>
+        <w:sdtContent>
+          <w:r>
+            <w:fldChar w:fldCharType="begin"/>
+          </w:r>
+          <w:r>
+            <w:instrText xml:space="preserve">CITATION keyninja \l 1051 </w:instrText>
+          </w:r>
+          <w:r>
+            <w:fldChar w:fldCharType="separate"/>
+          </w:r>
+          <w:r>
+            <w:rPr>
+              <w:noProof/>
+            </w:rPr>
+            <w:t>[2]</w:t>
+          </w:r>
+          <w:r>
+            <w:fldChar w:fldCharType="end"/>
+          </w:r>
+        </w:sdtContent>
+      </w:sdt>
+      <w:r>
+        <w:t xml:space="preserve"> je hra podobná s tým rozdielom, že miesto dotykovej obrazovky využíva klávesnicu. Nad ovocím vo vzduchu je vždy určitý znak (písmeno alebo číslo), ktorého stlačením sa ovocie presekne. </w:t>
+      </w:r>
+      <w:r>
+        <w:t xml:space="preserve">Na obrazovke sa môže náhodne zjaviť aj bomba alebo kocka ľadu. Kocka slúži ako </w:t>
+      </w:r>
+      <w:proofErr w:type="spellStart"/>
+      <w:r>
+        <w:t>power-up</w:t>
+      </w:r>
+      <w:proofErr w:type="spellEnd"/>
+      <w:r>
+        <w:t xml:space="preserve"> na spomalenie času, čo pomáha hráčovi v dosiahnutí vyššieho skóre. Bomba (rúžový znak) má opačný efekt, pretože po jej zničení hra končí. </w:t>
+      </w:r>
+    </w:p>
+    <w:p>
+      <w:r>
+        <w:t>Pri spustení hry si hráč vyberie jednu z troch obťažností a začína s tromi životmi. Tie sa míňajú po jednom, ak ovocie padne na zem alebo všetky naraz ak je zničená bomba.</w:t>
+      </w:r>
+    </w:p>
     <w:p/>
     <w:p/>
-    <w:p/>
-    <w:p/>
-    <w:p/>
-    <w:p/>
-    <w:p/>
-    <w:p/>
-    <w:p/>
-    <w:p/>
-    <w:p/>
-    <w:p/>
-    <w:p>
-      <w:pPr>
-        <w:pStyle w:val="Nadpis2"/>
-      </w:pPr>
-      <w:r>
+    <w:p>
+      <w:pPr>
+        <w:keepNext/>
+        <w:ind w:firstLine="0"/>
+        <w:jc w:val="center"/>
+      </w:pPr>
+      <w:r>
+        <w:rPr>
+          <w:noProof/>
+        </w:rPr>
         <w:lastRenderedPageBreak/>
-        <w:t>Existujúce hry</w:t>
-      </w:r>
-    </w:p>
-    <w:p>
-      <w:pPr>
-        <w:pStyle w:val="Nadpis3"/>
-      </w:pPr>
-      <w:r>
-        <w:t>Keyboard Ninja</w:t>
-      </w:r>
-    </w:p>
-    <w:p>
-      <w:r>
-        <w:t xml:space="preserve">Vytvorená podľa vzoru známej hry na mobilné zariadenia „Fruit Ninja“, kde hráč krájal ovocie vyhodené do vzduchu prejdením prstom po dotykovej obrazovke na mieste, kde sa ovocie nachádza. Keyboard </w:t>
-      </w:r>
-      <w:r>
-        <w:t>N</w:t>
-      </w:r>
-      <w:r>
-        <w:t xml:space="preserve">inja je hra podobná s tým rozdielom, že miesto dotykovej obrazovky využíva klávesnicu. Nad ovocím vo vzduchu je vždy určitý znak (písmeno alebo číslo), ktorého stlačením sa ovocie presekne. </w:t>
-      </w:r>
-      <w:r>
-        <w:t xml:space="preserve">Na obrazovke sa môže náhodne zjaviť aj bomba alebo kocka ľadu. Kocka slúži ako power-up na spomalenie času, čo pomáha hráčovi v dosiahnutí vyššieho skóre. Bomba (rúžový znak) má opačný efekt, pretože po jej zničení hra končí. </w:t>
-      </w:r>
-    </w:p>
-    <w:p>
-      <w:pPr>
-        <w:rPr>
-          <w:lang w:val="en-US"/>
-        </w:rPr>
-      </w:pPr>
-      <w:r>
-        <w:rPr>
-          <w:noProof/>
-        </w:rPr>
         <w:drawing>
-          <wp:inline distT="0" distB="0" distL="0" distR="0" wp14:anchorId="1A1513BB" wp14:editId="0F470340">
-            <wp:extent cx="4541456" cy="2971800"/>
-            <wp:effectExtent l="0" t="0" r="0" b="0"/>
+          <wp:inline distT="0" distB="0" distL="0" distR="0" wp14:anchorId="1A1513BB" wp14:editId="68EFCD78">
+            <wp:extent cx="4167925" cy="2727297"/>
+            <wp:effectExtent l="0" t="0" r="4445" b="0"/>
             <wp:docPr id="3" name="Obrázok 3"/>
             <wp:cNvGraphicFramePr>
               <a:graphicFrameLocks xmlns:a="http://schemas.openxmlformats.org/drawingml/2006/main" noChangeAspect="1"/>
@@ -1799,7 +2062,6 @@
                         </a:ext>
                       </a:extLst>
                     </a:blip>
-                    <a:srcRect/>
                     <a:stretch>
                       <a:fillRect/>
                     </a:stretch>
@@ -1807,16 +2069,11 @@
                   <pic:spPr bwMode="auto">
                     <a:xfrm>
                       <a:off x="0" y="0"/>
-                      <a:ext cx="4541456" cy="2971800"/>
+                      <a:ext cx="4167925" cy="2727297"/>
                     </a:xfrm>
                     <a:prstGeom prst="rect">
                       <a:avLst/>
                     </a:prstGeom>
-                    <a:noFill/>
-                    <a:ln>
-                      <a:noFill/>
-                    </a:ln>
-                    <a:effectLst/>
                   </pic:spPr>
                 </pic:pic>
               </a:graphicData>
@@ -1832,25 +2089,43 @@
           <w:lang w:val="en-US"/>
         </w:rPr>
       </w:pPr>
-      <w:r>
+      <w:bookmarkStart w:id="10" w:name="_Toc67047288"/>
+      <w:r>
+        <w:t xml:space="preserve">Obrázok </w:t>
+      </w:r>
+      <w:fldSimple w:instr=" SEQ Obrázok \* ARABIC ">
+        <w:r>
+          <w:rPr>
+            <w:noProof/>
+          </w:rPr>
+          <w:t>1</w:t>
+        </w:r>
+      </w:fldSimple>
+      <w:r>
+        <w:t xml:space="preserve"> Ukážka hry </w:t>
+      </w:r>
+      <w:proofErr w:type="spellStart"/>
+      <w:r>
+        <w:t>Keyboard</w:t>
+      </w:r>
+      <w:proofErr w:type="spellEnd"/>
+      <w:r>
+        <w:t xml:space="preserve"> </w:t>
+      </w:r>
+      <w:proofErr w:type="spellStart"/>
+      <w:r>
+        <w:t>Ninja</w:t>
+      </w:r>
+      <w:bookmarkEnd w:id="10"/>
+      <w:proofErr w:type="spellEnd"/>
+    </w:p>
+    <w:p>
+      <w:pPr>
+        <w:pStyle w:val="Obrzok"/>
         <w:rPr>
           <w:lang w:val="en-US"/>
         </w:rPr>
-        <w:t>Obrázok 1.1.1.1 Ukážka hry Keyboard Ninja</w:t>
-      </w:r>
-    </w:p>
-    <w:p>
-      <w:pPr>
-        <w:pStyle w:val="Obrzok"/>
-        <w:rPr>
-          <w:lang w:val="en-US"/>
-        </w:rPr>
-      </w:pPr>
-    </w:p>
-    <w:p>
-      <w:r>
-        <w:t>Pri spustení hry si hráč vyberie jednu z troch obťažností a začína s tromi životmi. Tie sa míňajú po jednom, ak ovocie padne na zem alebo všetky naraz ak je zničená bomba.</w:t>
-      </w:r>
+      </w:pPr>
     </w:p>
     <w:p/>
     <w:p/>
@@ -1861,56 +2136,90 @@
       <w:pPr>
         <w:pStyle w:val="Nadpis3"/>
       </w:pPr>
-      <w:r>
+      <w:proofErr w:type="spellStart"/>
+      <w:r>
+        <w:t>Nitro</w:t>
+      </w:r>
+      <w:proofErr w:type="spellEnd"/>
+      <w:r>
+        <w:t xml:space="preserve"> Type</w:t>
+      </w:r>
+    </w:p>
+    <w:p>
+      <w:proofErr w:type="spellStart"/>
+      <w:r>
+        <w:t>Multiplayer</w:t>
+      </w:r>
+      <w:proofErr w:type="spellEnd"/>
+      <w:r>
+        <w:t xml:space="preserve"> závodná hra pre 5 hráčov. Každý hráč má svoj automobil</w:t>
+      </w:r>
+      <w:r>
+        <w:t xml:space="preserve">, ktorého </w:t>
+      </w:r>
+      <w:r>
+        <w:t xml:space="preserve">rýchlosť ovláda písaním viet. Čím rýchlejšie píše, tým rýchlejšie sa jeho </w:t>
+      </w:r>
+      <w:r>
+        <w:t>vozidlo</w:t>
+      </w:r>
+      <w:r>
+        <w:t xml:space="preserve"> pohybuje. Do cieľa sa dostane napísaním zadaného, pre všetkých hráčov rovnakého textu. </w:t>
+      </w:r>
+      <w:r>
+        <w:t xml:space="preserve">Aj v tejto hre je prítomný </w:t>
+      </w:r>
+      <w:proofErr w:type="spellStart"/>
+      <w:r>
+        <w:t>power-up</w:t>
+      </w:r>
+      <w:proofErr w:type="spellEnd"/>
+      <w:r>
+        <w:t xml:space="preserve"> vo forme </w:t>
+      </w:r>
+      <w:proofErr w:type="spellStart"/>
+      <w:r>
+        <w:t>nitra</w:t>
+      </w:r>
+      <w:proofErr w:type="spellEnd"/>
+      <w:r>
+        <w:t xml:space="preserve">. Aktivuje sa stlačením klávesy </w:t>
+      </w:r>
+      <w:proofErr w:type="spellStart"/>
+      <w:r>
+        <w:t>Enter</w:t>
+      </w:r>
+      <w:proofErr w:type="spellEnd"/>
+      <w:r>
+        <w:t xml:space="preserve"> a umožňuje preskočiť aktuálne rozpísané alebo nasledujúce slovo. </w:t>
+      </w:r>
+      <w:r>
+        <w:t>Hráč môže počas písania vidieť, na akej pozícii sa nachádza, keďže tá sa mení podľa aktuálne napísanej časti textu.</w:t>
+      </w:r>
+      <w:r>
+        <w:t xml:space="preserve"> </w:t>
+      </w:r>
+      <w:r>
+        <w:t>Víťazom sa stáva hráč, ktorý napíše celý text ako prvý.</w:t>
+      </w:r>
+      <w:r>
+        <w:t xml:space="preserve"> </w:t>
+      </w:r>
+    </w:p>
+    <w:p>
+      <w:r>
+        <w:t>Ak hráč urobí preklep, daný znak sa vyznačí červeným orámovaním a hra neprijíma žiaden ďalší vstup, pokiaľ nie je chybný správne zadaný.</w:t>
+      </w:r>
+      <w:r>
+        <w:t xml:space="preserve"> Počas hry sa vedľa textu zobrazuje aj štatistika ako presnosť písania a počet slov za minútu.</w:t>
+      </w:r>
+    </w:p>
+    <w:p>
+      <w:r>
+        <w:rPr>
+          <w:noProof/>
+        </w:rPr>
         <w:lastRenderedPageBreak/>
-        <w:t>Nitro Type</w:t>
-      </w:r>
-    </w:p>
-    <w:p>
-      <w:r>
-        <w:t>Multiplayer závodná hra pre 5 hráčov. Každý hráč má svoj automobil</w:t>
-      </w:r>
-      <w:r>
-        <w:t xml:space="preserve">, ktorého </w:t>
-      </w:r>
-      <w:r>
-        <w:t xml:space="preserve">rýchlosť ovláda písaním viet. Čím rýchlejšie píše, tým rýchlejšie sa jeho </w:t>
-      </w:r>
-      <w:r>
-        <w:t>vozidlo</w:t>
-      </w:r>
-      <w:r>
-        <w:t xml:space="preserve"> pohybuje. Do cieľa sa dostane napísaním zadaného, pre všetkých hráčov rovnakého textu. </w:t>
-      </w:r>
-      <w:r>
-        <w:t xml:space="preserve">Aj v tejto hre je prítomný power-up vo forme nitra. Aktivuje sa stlačením klávesy Enter a umožňuje preskočiť aktuálne rozpísané alebo nasledujúce slovo. </w:t>
-      </w:r>
-      <w:r>
-        <w:t>Hráč môže počas písania vidieť, na akej pozícii sa nachádza, keďže tá sa mení podľa aktuálne napísanej časti textu.</w:t>
-      </w:r>
-      <w:r>
-        <w:t xml:space="preserve"> </w:t>
-      </w:r>
-      <w:r>
-        <w:t>Víťazom sa stáva hráč, ktorý napíše celý text ako prvý.</w:t>
-      </w:r>
-      <w:r>
-        <w:t xml:space="preserve"> </w:t>
-      </w:r>
-    </w:p>
-    <w:p>
-      <w:r>
-        <w:t>Ak hráč urobí preklep, daný znak sa vyznačí červeným orámovaním a hra neprijíma žiaden ďalší vstup, pokiaľ nie je chybný správne zadaný.</w:t>
-      </w:r>
-      <w:r>
-        <w:t xml:space="preserve"> Počas hry sa vedľa textu zobrazuje aj štatistika ako presnosť písania a počet slov za minútu.</w:t>
-      </w:r>
-    </w:p>
-    <w:p>
-      <w:r>
-        <w:rPr>
-          <w:noProof/>
-        </w:rPr>
         <w:drawing>
           <wp:inline distT="0" distB="0" distL="0" distR="0" wp14:anchorId="10208482" wp14:editId="06766904">
             <wp:extent cx="4539600" cy="3355200"/>
@@ -1968,11 +2277,47 @@
           <w:lang w:val="en-US"/>
         </w:rPr>
       </w:pPr>
+      <w:proofErr w:type="spellStart"/>
       <w:r>
         <w:rPr>
           <w:lang w:val="en-US"/>
         </w:rPr>
-        <w:t>Obrázok 1.1.2.1 Ukážka hry Nitro Type</w:t>
+        <w:t>Obrázok</w:t>
+      </w:r>
+      <w:proofErr w:type="spellEnd"/>
+      <w:r>
+        <w:rPr>
+          <w:lang w:val="en-US"/>
+        </w:rPr>
+        <w:t xml:space="preserve"> 1.1.2.1 </w:t>
+      </w:r>
+      <w:proofErr w:type="spellStart"/>
+      <w:r>
+        <w:rPr>
+          <w:lang w:val="en-US"/>
+        </w:rPr>
+        <w:t>Ukážka</w:t>
+      </w:r>
+      <w:proofErr w:type="spellEnd"/>
+      <w:r>
+        <w:rPr>
+          <w:lang w:val="en-US"/>
+        </w:rPr>
+        <w:t xml:space="preserve"> </w:t>
+      </w:r>
+      <w:proofErr w:type="spellStart"/>
+      <w:r>
+        <w:rPr>
+          <w:lang w:val="en-US"/>
+        </w:rPr>
+        <w:t>hry</w:t>
+      </w:r>
+      <w:proofErr w:type="spellEnd"/>
+      <w:r>
+        <w:rPr>
+          <w:lang w:val="en-US"/>
+        </w:rPr>
+        <w:t xml:space="preserve"> Nitro Type</w:t>
       </w:r>
     </w:p>
     <w:p>
@@ -1990,21 +2335,32 @@
         <w:pStyle w:val="Nadpis3"/>
       </w:pPr>
       <w:r>
+        <w:t>Z-TYPE</w:t>
+      </w:r>
+    </w:p>
+    <w:p>
+      <w:r>
+        <w:t>Vesmírna hra, kde objekt hráča je vesmírna loď, pod útokom nepriateľských lodí so slovami nad svojim modelom. Písaním slov strieľa hráč na nepriateľské lode. Keď hráč napíše prvé písmeno, aktivuje sa slovo s rovnakým začiatočným písmenom. Postupne ako hráč píše slovo, jeho znaky sa odstraňujú. Ak urobí preklep</w:t>
+      </w:r>
+      <w:r>
+        <w:t xml:space="preserve">, nestane sa nič a hra čaká na správny vstup. V prípade, že má hráč rozpísané slovo, môže ho zrušiť klávesom </w:t>
+      </w:r>
+      <w:proofErr w:type="spellStart"/>
+      <w:r>
+        <w:t>backspace</w:t>
+      </w:r>
+      <w:proofErr w:type="spellEnd"/>
+      <w:r>
+        <w:t xml:space="preserve"> a začať písať nové.</w:t>
+      </w:r>
+    </w:p>
+    <w:p>
+      <w:r>
+        <w:t xml:space="preserve">Nepriatelia prichádzajú vo vlnách. Každou ďalšou vlnou sa zvyšuje aj obťažnosť. Zo začiatku útočia obyčajné lode, no neskôr sa začnú objavovať špeciálne vesmírne lode so rôznymi schopnosťami. Niektoré dokážu vyslať nové menšie lode, iné vedia vystreliť </w:t>
+      </w:r>
+      <w:r>
         <w:lastRenderedPageBreak/>
-        <w:t>Z-TYPE</w:t>
-      </w:r>
-    </w:p>
-    <w:p>
-      <w:r>
-        <w:t>Vesmírna hra, kde objekt hráča je vesmírna loď, pod útokom nepriateľských lodí so slovami nad svojim modelom. Písaním slov strieľa hráč na nepriateľské lode. Keď hráč napíše prvé písmeno, aktivuje sa slovo s rovnakým začiatočným písmenom. Postupne ako hráč píše slovo, jeho znaky sa odstraňujú. Ak urobí preklep</w:t>
-      </w:r>
-      <w:r>
-        <w:t>, nestane sa nič a hra čaká na správny vstup. V prípade, že má hráč rozpísané slovo, môže ho zrušiť klávesom backspace a začať písať nové.</w:t>
-      </w:r>
-    </w:p>
-    <w:p>
-      <w:r>
-        <w:t>Nepriatelia prichádzajú vo vlnách. Každou ďalšou vlnou sa zvyšuje aj obťažnosť. Zo začiatku útočia obyčajné lode, no neskôr sa začnú objavovať špeciálne vesmírne lode so rôznymi schopnosťami. Niektoré dokážu vyslať nové menšie lode, iné vedia vystreliť veľa malých striel s jedným písmenom.</w:t>
+        <w:t>veľa malých striel s jedným písmenom.</w:t>
       </w:r>
       <w:r>
         <w:t xml:space="preserve"> Špeciálni nepriatelia sa však hýbu pomalšie a preto má hráč viac času na ich zničenie.</w:t>
@@ -2077,41 +2433,95 @@
           <w:lang w:val="en-US"/>
         </w:rPr>
       </w:pPr>
-      <w:bookmarkStart w:id="10" w:name="_Toc442695629"/>
+      <w:bookmarkStart w:id="11" w:name="_Toc442695629"/>
+      <w:proofErr w:type="spellStart"/>
       <w:r>
         <w:rPr>
           <w:lang w:val="en-US"/>
         </w:rPr>
-        <w:t xml:space="preserve">Obrázok 1.1.2.1 Ukážka hry </w:t>
-      </w:r>
+        <w:t>Obrázok</w:t>
+      </w:r>
+      <w:proofErr w:type="spellEnd"/>
       <w:r>
         <w:rPr>
           <w:lang w:val="en-US"/>
         </w:rPr>
-        <w:t>Z-</w:t>
-      </w:r>
+        <w:t xml:space="preserve"> 1.1.2.1 </w:t>
+      </w:r>
+      <w:proofErr w:type="spellStart"/>
       <w:r>
         <w:rPr>
           <w:lang w:val="en-US"/>
         </w:rPr>
-        <w:t>T</w:t>
-      </w:r>
+        <w:t>Ukážka</w:t>
+      </w:r>
+      <w:proofErr w:type="spellEnd"/>
       <w:r>
         <w:rPr>
           <w:lang w:val="en-US"/>
         </w:rPr>
-        <w:t>YPE</w:t>
-      </w:r>
-    </w:p>
+        <w:t xml:space="preserve"> </w:t>
+      </w:r>
+      <w:proofErr w:type="spellStart"/>
+      <w:r>
+        <w:rPr>
+          <w:lang w:val="en-US"/>
+        </w:rPr>
+        <w:t>hry</w:t>
+      </w:r>
+      <w:proofErr w:type="spellEnd"/>
+      <w:r>
+        <w:rPr>
+          <w:lang w:val="en-US"/>
+        </w:rPr>
+        <w:t xml:space="preserve"> Z-TYPE</w:t>
+      </w:r>
+    </w:p>
+    <w:bookmarkEnd w:id="11"/>
     <w:p>
       <w:pPr>
         <w:pStyle w:val="Nadpis1"/>
       </w:pPr>
       <w:r>
         <w:lastRenderedPageBreak/>
-        <w:t>Ciele práce</w:t>
-      </w:r>
-      <w:bookmarkEnd w:id="10"/>
+        <w:t>Návrh hry</w:t>
+      </w:r>
+    </w:p>
+    <w:p>
+      <w:r>
+        <w:t>O čom je hra</w:t>
+      </w:r>
+    </w:p>
+    <w:p>
+      <w:r>
+        <w:t>Aké má funkcie</w:t>
+      </w:r>
+    </w:p>
+    <w:p>
+      <w:r>
+        <w:t xml:space="preserve">Ako funguje (ničenie </w:t>
+      </w:r>
+      <w:proofErr w:type="spellStart"/>
+      <w:r>
+        <w:t>korony</w:t>
+      </w:r>
+      <w:proofErr w:type="spellEnd"/>
+      <w:r>
+        <w:t>...)</w:t>
+      </w:r>
+    </w:p>
+    <w:p>
+      <w:r>
+        <w:t>Technológie (</w:t>
+      </w:r>
+      <w:proofErr w:type="spellStart"/>
+      <w:r>
+        <w:t>unity</w:t>
+      </w:r>
+      <w:proofErr w:type="spellEnd"/>
+      <w:r>
+        <w:t>)</w:t>
+      </w:r>
     </w:p>
     <w:p/>
     <w:p/>
@@ -2119,21 +2529,37 @@
       <w:pPr>
         <w:pStyle w:val="Nadpis1"/>
       </w:pPr>
-      <w:bookmarkStart w:id="11" w:name="_Toc434923884"/>
-      <w:bookmarkStart w:id="12" w:name="_Toc442695630"/>
       <w:r>
         <w:lastRenderedPageBreak/>
-        <w:t>Metodika práce a metódy skúmania</w:t>
-      </w:r>
-      <w:bookmarkEnd w:id="11"/>
-      <w:bookmarkEnd w:id="12"/>
-    </w:p>
-    <w:p>
-      <w:pPr>
-        <w:ind w:firstLine="0"/>
+        <w:t>Implementácia</w:t>
+      </w:r>
+    </w:p>
+    <w:p>
+      <w:r>
+        <w:t>Modelovanie</w:t>
+      </w:r>
+    </w:p>
+    <w:p>
+      <w:r>
+        <w:t>Popis objektov</w:t>
+      </w:r>
+    </w:p>
+    <w:p>
+      <w:r>
+        <w:t>Popis triede</w:t>
+      </w:r>
+    </w:p>
+    <w:p>
+      <w:r>
+        <w:t>spojenia</w:t>
+      </w:r>
+    </w:p>
+    <w:p>
+      <w:pPr>
+        <w:ind w:left="709" w:firstLine="0"/>
         <w:rPr>
           <w:b/>
-          <w:i/>
+          <w:iCs/>
         </w:rPr>
       </w:pPr>
     </w:p>
@@ -2141,8 +2567,8 @@
       <w:pPr>
         <w:pStyle w:val="Nadpis1"/>
       </w:pPr>
-      <w:bookmarkStart w:id="13" w:name="_Toc434923885"/>
-      <w:bookmarkStart w:id="14" w:name="_Toc442695631"/>
+      <w:bookmarkStart w:id="12" w:name="_Toc434923885"/>
+      <w:bookmarkStart w:id="13" w:name="_Toc442695631"/>
       <w:r>
         <w:rPr>
           <w:szCs w:val="24"/>
@@ -2156,43 +2582,54 @@
       <w:r>
         <w:t>ráce</w:t>
       </w:r>
+      <w:bookmarkEnd w:id="12"/>
+      <w:r>
+        <w:t xml:space="preserve"> </w:t>
+      </w:r>
+      <w:r>
+        <w:t>a diskusia</w:t>
+      </w:r>
       <w:bookmarkEnd w:id="13"/>
-      <w:r>
-        <w:t xml:space="preserve"> </w:t>
-      </w:r>
-      <w:r>
-        <w:t>a diskusia</w:t>
+    </w:p>
+    <w:p>
+      <w:pPr>
+        <w:pStyle w:val="Nadpis2"/>
+      </w:pPr>
+      <w:bookmarkStart w:id="14" w:name="_Toc442695632"/>
+      <w:r>
+        <w:t>Výsledky práce</w:t>
       </w:r>
       <w:bookmarkEnd w:id="14"/>
     </w:p>
     <w:p>
+      <w:r>
+        <w:t>Podrobný popis postupov podľa metodiky riešenia.</w:t>
+      </w:r>
+    </w:p>
+    <w:p>
       <w:pPr>
         <w:pStyle w:val="Nadpis2"/>
       </w:pPr>
-      <w:bookmarkStart w:id="15" w:name="_Toc442695632"/>
-      <w:r>
-        <w:t>Výsledky práce</w:t>
+      <w:bookmarkStart w:id="15" w:name="_Toc442695633"/>
+      <w:r>
+        <w:t>Diskusia</w:t>
       </w:r>
       <w:bookmarkEnd w:id="15"/>
     </w:p>
     <w:p>
       <w:r>
-        <w:t>Podrobný popis postupov podľa metodiky riešenia.</w:t>
-      </w:r>
-    </w:p>
-    <w:p>
-      <w:pPr>
-        <w:pStyle w:val="Nadpis2"/>
-      </w:pPr>
-      <w:bookmarkStart w:id="16" w:name="_Toc442695633"/>
-      <w:r>
-        <w:t>Diskusia</w:t>
-      </w:r>
-      <w:bookmarkEnd w:id="16"/>
-    </w:p>
-    <w:p>
-      <w:r>
         <w:t>Výsledky, ktoré boli dosiahnuté riešením.</w:t>
+      </w:r>
+    </w:p>
+    <w:p/>
+    <w:p>
+      <w:r>
+        <w:t>zhodnotenie</w:t>
+      </w:r>
+    </w:p>
+    <w:p>
+      <w:r>
+        <w:t>Problémy, s ktorými som sa stretol</w:t>
       </w:r>
     </w:p>
     <w:p>
@@ -2203,14 +2640,14 @@
           <w:numId w:val="0"/>
         </w:numPr>
       </w:pPr>
-      <w:bookmarkStart w:id="17" w:name="_Toc434923888"/>
-      <w:bookmarkStart w:id="18" w:name="_Toc442695634"/>
+      <w:bookmarkStart w:id="16" w:name="_Toc434923888"/>
+      <w:bookmarkStart w:id="17" w:name="_Toc442695634"/>
       <w:r>
         <w:lastRenderedPageBreak/>
         <w:t>Záver</w:t>
       </w:r>
+      <w:bookmarkEnd w:id="16"/>
       <w:bookmarkEnd w:id="17"/>
-      <w:bookmarkEnd w:id="18"/>
     </w:p>
     <w:p>
       <w:pPr>
@@ -2220,12 +2657,12 @@
           <w:numId w:val="0"/>
         </w:numPr>
       </w:pPr>
-      <w:bookmarkStart w:id="19" w:name="_Toc442695635"/>
+      <w:bookmarkStart w:id="18" w:name="_Toc442695635"/>
       <w:r>
         <w:lastRenderedPageBreak/>
         <w:t>Zoznam použitej literatúry</w:t>
       </w:r>
-      <w:bookmarkEnd w:id="19"/>
+      <w:bookmarkEnd w:id="18"/>
     </w:p>
     <w:p>
       <w:hyperlink r:id="rId13" w:history="1">
@@ -2246,7 +2683,232 @@
         <w:tab/>
         <w:t>pozadie</w:t>
       </w:r>
-    </w:p>
+      <w:r>
+        <w:t xml:space="preserve"> do </w:t>
+      </w:r>
+      <w:proofErr w:type="spellStart"/>
+      <w:r>
+        <w:t>exe</w:t>
+      </w:r>
+      <w:proofErr w:type="spellEnd"/>
+      <w:r>
+        <w:t xml:space="preserve"> ako licenciu</w:t>
+      </w:r>
+    </w:p>
+    <w:p/>
+    <w:p>
+      <w:pPr>
+        <w:ind w:left="709" w:firstLine="0"/>
+      </w:pPr>
+      <w:hyperlink r:id="rId14" w:history="1">
+        <w:r>
+          <w:rPr>
+            <w:rStyle w:val="Hypertextovprepojenie"/>
+          </w:rPr>
+          <w:t>Smoke_SpriteSheet_8x8.png (1024×1024) (babylonjs-playground.com)</w:t>
+        </w:r>
+      </w:hyperlink>
+      <w:r>
+        <w:t xml:space="preserve"> </w:t>
+      </w:r>
+      <w:proofErr w:type="spellStart"/>
+      <w:r>
+        <w:t>smoke</w:t>
+      </w:r>
+      <w:proofErr w:type="spellEnd"/>
+    </w:p>
+    <w:p>
+      <w:pPr>
+        <w:ind w:left="709" w:firstLine="0"/>
+      </w:pPr>
+    </w:p>
+    <w:sdt>
+      <w:sdtPr>
+        <w:id w:val="286093948"/>
+        <w:docPartObj>
+          <w:docPartGallery w:val="Bibliographies"/>
+          <w:docPartUnique/>
+        </w:docPartObj>
+      </w:sdtPr>
+      <w:sdtEndPr>
+        <w:rPr>
+          <w:rFonts w:eastAsia="Calibri"/>
+          <w:b w:val="0"/>
+          <w:sz w:val="24"/>
+          <w:szCs w:val="22"/>
+        </w:rPr>
+      </w:sdtEndPr>
+      <w:sdtContent>
+        <w:p>
+          <w:pPr>
+            <w:pStyle w:val="Nadpis1"/>
+            <w:numPr>
+              <w:ilvl w:val="0"/>
+              <w:numId w:val="0"/>
+            </w:numPr>
+          </w:pPr>
+          <w:r>
+            <w:t>Bibliografia</w:t>
+          </w:r>
+        </w:p>
+        <w:sdt>
+          <w:sdtPr>
+            <w:id w:val="111145805"/>
+            <w:bibliography/>
+          </w:sdtPr>
+          <w:sdtContent>
+            <w:p>
+              <w:pPr>
+                <w:rPr>
+                  <w:rFonts w:ascii="Calibri" w:hAnsi="Calibri"/>
+                  <w:noProof/>
+                  <w:sz w:val="20"/>
+                  <w:szCs w:val="20"/>
+                  <w:lang w:eastAsia="sk-SK"/>
+                </w:rPr>
+              </w:pPr>
+              <w:r>
+                <w:fldChar w:fldCharType="begin"/>
+              </w:r>
+              <w:r>
+                <w:instrText>BIBLIOGRAPHY</w:instrText>
+              </w:r>
+              <w:r>
+                <w:fldChar w:fldCharType="separate"/>
+              </w:r>
+            </w:p>
+            <w:tbl>
+              <w:tblPr>
+                <w:tblW w:w="5000" w:type="pct"/>
+                <w:tblCellSpacing w:w="15" w:type="dxa"/>
+                <w:tblCellMar>
+                  <w:top w:w="15" w:type="dxa"/>
+                  <w:left w:w="15" w:type="dxa"/>
+                  <w:bottom w:w="15" w:type="dxa"/>
+                  <w:right w:w="15" w:type="dxa"/>
+                </w:tblCellMar>
+                <w:tblLook w:val="04A0" w:firstRow="1" w:lastRow="0" w:firstColumn="1" w:lastColumn="0" w:noHBand="0" w:noVBand="1"/>
+              </w:tblPr>
+              <w:tblGrid>
+                <w:gridCol w:w="355"/>
+                <w:gridCol w:w="8522"/>
+              </w:tblGrid>
+              <w:tr>
+                <w:trPr>
+                  <w:divId w:val="476916627"/>
+                  <w:tblCellSpacing w:w="15" w:type="dxa"/>
+                </w:trPr>
+                <w:tc>
+                  <w:tcPr>
+                    <w:tcW w:w="50" w:type="pct"/>
+                    <w:hideMark/>
+                  </w:tcPr>
+                  <w:p>
+                    <w:pPr>
+                      <w:pStyle w:val="Bibliografia"/>
+                      <w:rPr>
+                        <w:noProof/>
+                        <w:szCs w:val="24"/>
+                      </w:rPr>
+                    </w:pPr>
+                    <w:r>
+                      <w:rPr>
+                        <w:noProof/>
+                      </w:rPr>
+                      <w:t xml:space="preserve">[1] </w:t>
+                    </w:r>
+                  </w:p>
+                </w:tc>
+                <w:tc>
+                  <w:tcPr>
+                    <w:tcW w:w="0" w:type="auto"/>
+                    <w:hideMark/>
+                  </w:tcPr>
+                  <w:p>
+                    <w:pPr>
+                      <w:pStyle w:val="Bibliografia"/>
+                      <w:rPr>
+                        <w:noProof/>
+                      </w:rPr>
+                    </w:pPr>
+                    <w:r>
+                      <w:rPr>
+                        <w:noProof/>
+                      </w:rPr>
+                      <w:t xml:space="preserve">fdgdfh, ukhu. [Online]. </w:t>
+                    </w:r>
+                  </w:p>
+                </w:tc>
+              </w:tr>
+              <w:tr>
+                <w:trPr>
+                  <w:divId w:val="476916627"/>
+                  <w:tblCellSpacing w:w="15" w:type="dxa"/>
+                </w:trPr>
+                <w:tc>
+                  <w:tcPr>
+                    <w:tcW w:w="50" w:type="pct"/>
+                    <w:hideMark/>
+                  </w:tcPr>
+                  <w:p>
+                    <w:pPr>
+                      <w:pStyle w:val="Bibliografia"/>
+                      <w:rPr>
+                        <w:noProof/>
+                      </w:rPr>
+                    </w:pPr>
+                    <w:r>
+                      <w:rPr>
+                        <w:noProof/>
+                      </w:rPr>
+                      <w:t xml:space="preserve">[2] </w:t>
+                    </w:r>
+                  </w:p>
+                </w:tc>
+                <w:tc>
+                  <w:tcPr>
+                    <w:tcW w:w="0" w:type="auto"/>
+                    <w:hideMark/>
+                  </w:tcPr>
+                  <w:p>
+                    <w:pPr>
+                      <w:pStyle w:val="Bibliografia"/>
+                      <w:rPr>
+                        <w:noProof/>
+                      </w:rPr>
+                    </w:pPr>
+                    <w:r>
+                      <w:rPr>
+                        <w:noProof/>
+                      </w:rPr>
+                      <w:t>ja. [Online]. Available: https://www.typing.com/student/game/keyboard-ninja.</w:t>
+                    </w:r>
+                  </w:p>
+                </w:tc>
+              </w:tr>
+            </w:tbl>
+            <w:p>
+              <w:pPr>
+                <w:divId w:val="476916627"/>
+                <w:rPr>
+                  <w:rFonts w:eastAsia="Times New Roman"/>
+                  <w:noProof/>
+                </w:rPr>
+              </w:pPr>
+            </w:p>
+            <w:p>
+              <w:r>
+                <w:rPr>
+                  <w:b/>
+                  <w:bCs/>
+                </w:rPr>
+                <w:fldChar w:fldCharType="end"/>
+              </w:r>
+            </w:p>
+          </w:sdtContent>
+        </w:sdt>
+      </w:sdtContent>
+    </w:sdt>
     <w:p>
       <w:pPr>
         <w:ind w:left="709" w:firstLine="0"/>
@@ -2271,8 +2933,8 @@
           <w:numId w:val="0"/>
         </w:numPr>
       </w:pPr>
-      <w:bookmarkStart w:id="20" w:name="_Toc434923890"/>
-      <w:bookmarkStart w:id="21" w:name="_Toc442695636"/>
+      <w:bookmarkStart w:id="19" w:name="_Toc434923890"/>
+      <w:bookmarkStart w:id="20" w:name="_Toc442695636"/>
       <w:r>
         <w:lastRenderedPageBreak/>
         <w:t>Zoznam p</w:t>
@@ -2283,8 +2945,8 @@
       <w:r>
         <w:t>loh</w:t>
       </w:r>
+      <w:bookmarkEnd w:id="19"/>
       <w:bookmarkEnd w:id="20"/>
-      <w:bookmarkEnd w:id="21"/>
     </w:p>
     <w:p>
       <w:pPr>
@@ -2334,7 +2996,7 @@
           <w:szCs w:val="26"/>
         </w:rPr>
       </w:pPr>
-      <w:bookmarkStart w:id="22" w:name="_Ref413949038"/>
+      <w:bookmarkStart w:id="21" w:name="_Ref413949038"/>
       <w:r>
         <w:br w:type="page"/>
       </w:r>
@@ -2348,7 +3010,7 @@
           <w:numId w:val="0"/>
         </w:numPr>
       </w:pPr>
-      <w:bookmarkStart w:id="23" w:name="_Toc434923891"/>
+      <w:bookmarkStart w:id="22" w:name="_Toc434923891"/>
     </w:p>
     <w:p>
       <w:pPr>
@@ -2400,11 +3062,11 @@
         </w:numPr>
         <w:jc w:val="center"/>
       </w:pPr>
-      <w:bookmarkStart w:id="24" w:name="_Toc442695637"/>
+      <w:bookmarkStart w:id="23" w:name="_Toc442695637"/>
       <w:r>
         <w:t>Prílohy</w:t>
       </w:r>
-      <w:bookmarkEnd w:id="24"/>
+      <w:bookmarkEnd w:id="23"/>
     </w:p>
     <w:p>
       <w:pPr>
@@ -2433,12 +3095,12 @@
           <w:b w:val="0"/>
         </w:rPr>
       </w:pPr>
-      <w:bookmarkStart w:id="25" w:name="_Toc442695638"/>
+      <w:bookmarkStart w:id="24" w:name="_Toc442695638"/>
       <w:r>
         <w:lastRenderedPageBreak/>
         <w:t>Príloha A:</w:t>
       </w:r>
-      <w:bookmarkEnd w:id="23"/>
+      <w:bookmarkEnd w:id="22"/>
       <w:r>
         <w:t xml:space="preserve"> </w:t>
       </w:r>
@@ -2448,7 +3110,7 @@
         </w:rPr>
         <w:t>Názov prílohy</w:t>
       </w:r>
-      <w:bookmarkEnd w:id="25"/>
+      <w:bookmarkEnd w:id="24"/>
     </w:p>
     <w:p/>
     <w:p>
@@ -2483,9 +3145,9 @@
           <w:numId w:val="0"/>
         </w:numPr>
       </w:pPr>
-      <w:bookmarkStart w:id="26" w:name="_Ref416505837"/>
-      <w:bookmarkStart w:id="27" w:name="_Toc434923892"/>
-      <w:bookmarkStart w:id="28" w:name="_Toc442695639"/>
+      <w:bookmarkStart w:id="25" w:name="_Ref416505837"/>
+      <w:bookmarkStart w:id="26" w:name="_Toc434923892"/>
+      <w:bookmarkStart w:id="27" w:name="_Toc442695639"/>
       <w:r>
         <w:lastRenderedPageBreak/>
         <w:t xml:space="preserve">Príloha B: </w:t>
@@ -2496,10 +3158,10 @@
       <w:r>
         <w:t>DVD</w:t>
       </w:r>
-      <w:bookmarkEnd w:id="22"/>
+      <w:bookmarkEnd w:id="21"/>
+      <w:bookmarkEnd w:id="25"/>
       <w:bookmarkEnd w:id="26"/>
       <w:bookmarkEnd w:id="27"/>
-      <w:bookmarkEnd w:id="28"/>
     </w:p>
     <w:p>
       <w:pPr>
@@ -6905,11 +7567,44 @@
 </file>
 
 <file path=customXml/item1.xml><?xml version="1.0" encoding="utf-8"?>
-<b:Sources xmlns:b="http://schemas.openxmlformats.org/officeDocument/2006/bibliography" xmlns="http://schemas.openxmlformats.org/officeDocument/2006/bibliography" SelectedStyle="\IEEE2006OfficeOnline.xsl" StyleName="IEEE" Version="2006"/>
+<b:Sources xmlns:b="http://schemas.openxmlformats.org/officeDocument/2006/bibliography" xmlns="http://schemas.openxmlformats.org/officeDocument/2006/bibliography" SelectedStyle="\IEEE2006OfficeOnline.xsl" StyleName="IEEE" Version="2006">
+  <b:Source>
+    <b:Tag>keyninja</b:Tag>
+    <b:SourceType>InternetSite</b:SourceType>
+    <b:Guid>{89BEF43F-EFE1-4DA4-BF16-996BE68C9E89}</b:Guid>
+    <b:URL>https://www.typing.com/student/game/keyboard-ninja</b:URL>
+    <b:Author>
+      <b:Author>
+        <b:NameList>
+          <b:Person>
+            <b:Last>ja</b:Last>
+          </b:Person>
+        </b:NameList>
+      </b:Author>
+    </b:Author>
+    <b:RefOrder>2</b:RefOrder>
+  </b:Source>
+  <b:Source>
+    <b:Tag>fdg</b:Tag>
+    <b:SourceType>InternetSite</b:SourceType>
+    <b:Guid>{6F55DB61-8760-451D-A2CF-0BA3124380D0}</b:Guid>
+    <b:Author>
+      <b:Author>
+        <b:NameList>
+          <b:Person>
+            <b:Last>fdgdfh</b:Last>
+          </b:Person>
+        </b:NameList>
+      </b:Author>
+    </b:Author>
+    <b:ProductionCompany>ukhu</b:ProductionCompany>
+    <b:RefOrder>1</b:RefOrder>
+  </b:Source>
+</b:Sources>
 </file>
 
 <file path=customXml/itemProps1.xml><?xml version="1.0" encoding="utf-8"?>
-<ds:datastoreItem xmlns:ds="http://schemas.openxmlformats.org/officeDocument/2006/customXml" ds:itemID="{B8D8B921-2BF6-4678-B4E5-3D5769DBDA8B}">
+<ds:datastoreItem xmlns:ds="http://schemas.openxmlformats.org/officeDocument/2006/customXml" ds:itemID="{0E10D9E8-FB5F-4F0D-B51C-5E61D59AD528}">
   <ds:schemaRefs>
     <ds:schemaRef ds:uri="http://schemas.openxmlformats.org/officeDocument/2006/bibliography"/>
   </ds:schemaRefs>

</xml_diff>